<commit_message>
Creating documents for annex and registry and upload to google drive
</commit_message>
<xml_diff>
--- a/mergefield_docs_templates/rejestr.docx
+++ b/mergefield_docs_templates/rejestr.docx
@@ -1,12 +1,13 @@
 
 <file path=word/document.xml><?xml version="1.0" encoding="utf-8"?>
-<w:document xmlns:wpc="http://schemas.microsoft.com/office/word/2010/wordprocessingCanvas" xmlns:cx="http://schemas.microsoft.com/office/drawing/2014/chartex" xmlns:cx1="http://schemas.microsoft.com/office/drawing/2015/9/8/chartex" xmlns:mc="http://schemas.openxmlformats.org/markup-compatibility/2006" xmlns:o="urn:schemas-microsoft-com:office:office" xmlns:r="http://schemas.openxmlformats.org/officeDocument/2006/relationships" xmlns:m="http://schemas.openxmlformats.org/officeDocument/2006/math" xmlns:v="urn:schemas-microsoft-com:vml" xmlns:wp14="http://schemas.microsoft.com/office/word/2010/wordprocessingDrawing" xmlns:wp="http://schemas.openxmlformats.org/drawingml/2006/wordprocessingDrawing" xmlns:w10="urn:schemas-microsoft-com:office:word" xmlns:w="http://schemas.openxmlformats.org/wordprocessingml/2006/main" xmlns:w14="http://schemas.microsoft.com/office/word/2010/wordml" xmlns:w15="http://schemas.microsoft.com/office/word/2012/wordml" xmlns:w16se="http://schemas.microsoft.com/office/word/2015/wordml/symex" xmlns:wpg="http://schemas.microsoft.com/office/word/2010/wordprocessingGroup" xmlns:wpi="http://schemas.microsoft.com/office/word/2010/wordprocessingInk" xmlns:wne="http://schemas.microsoft.com/office/word/2006/wordml" xmlns:wps="http://schemas.microsoft.com/office/word/2010/wordprocessingShape" mc:Ignorable="w14 w15 w16se wp14">
+<w:document xmlns:wpc="http://schemas.microsoft.com/office/word/2010/wordprocessingCanvas" xmlns:cx="http://schemas.microsoft.com/office/drawing/2014/chartex" xmlns:cx1="http://schemas.microsoft.com/office/drawing/2015/9/8/chartex" xmlns:cx2="http://schemas.microsoft.com/office/drawing/2015/10/21/chartex" xmlns:cx3="http://schemas.microsoft.com/office/drawing/2016/5/9/chartex" xmlns:cx4="http://schemas.microsoft.com/office/drawing/2016/5/10/chartex" xmlns:cx5="http://schemas.microsoft.com/office/drawing/2016/5/11/chartex" xmlns:cx6="http://schemas.microsoft.com/office/drawing/2016/5/12/chartex" xmlns:cx7="http://schemas.microsoft.com/office/drawing/2016/5/13/chartex" xmlns:cx8="http://schemas.microsoft.com/office/drawing/2016/5/14/chartex" xmlns:mc="http://schemas.openxmlformats.org/markup-compatibility/2006" xmlns:aink="http://schemas.microsoft.com/office/drawing/2016/ink" xmlns:am3d="http://schemas.microsoft.com/office/drawing/2017/model3d" xmlns:o="urn:schemas-microsoft-com:office:office" xmlns:r="http://schemas.openxmlformats.org/officeDocument/2006/relationships" xmlns:m="http://schemas.openxmlformats.org/officeDocument/2006/math" xmlns:v="urn:schemas-microsoft-com:vml" xmlns:wp14="http://schemas.microsoft.com/office/word/2010/wordprocessingDrawing" xmlns:wp="http://schemas.openxmlformats.org/drawingml/2006/wordprocessingDrawing" xmlns:w10="urn:schemas-microsoft-com:office:word" xmlns:w="http://schemas.openxmlformats.org/wordprocessingml/2006/main" xmlns:w14="http://schemas.microsoft.com/office/word/2010/wordml" xmlns:w15="http://schemas.microsoft.com/office/word/2012/wordml" xmlns:w16cex="http://schemas.microsoft.com/office/word/2018/wordml/cex" xmlns:w16cid="http://schemas.microsoft.com/office/word/2016/wordml/cid" xmlns:w16="http://schemas.microsoft.com/office/word/2018/wordml" xmlns:w16se="http://schemas.microsoft.com/office/word/2015/wordml/symex" xmlns:wpg="http://schemas.microsoft.com/office/word/2010/wordprocessingGroup" xmlns:wpi="http://schemas.microsoft.com/office/word/2010/wordprocessingInk" xmlns:wne="http://schemas.microsoft.com/office/word/2006/wordml" xmlns:wps="http://schemas.microsoft.com/office/word/2010/wordprocessingShape" mc:Ignorable="w14 w15 w16se w16cid w16 w16cex wp14">
   <w:body>
     <w:p>
       <w:pPr>
         <w:jc w:val="center"/>
         <w:rPr>
           <w:rFonts w:ascii="Calibri Light" w:hAnsi="Calibri Light" w:cs="Times New Roman"/>
+          <w:sz w:val="28"/>
         </w:rPr>
       </w:pPr>
       <w:r>
@@ -57,10 +58,1058 @@
           <w:rFonts w:ascii="Calibri Light" w:hAnsi="Calibri Light" w:cs="Times New Roman"/>
           <w:sz w:val="28"/>
         </w:rPr>
-        <w:t xml:space="preserve"> </w:t>
-      </w:r>
-      <w:bookmarkStart w:id="0" w:name="_GoBack"/>
-      <w:bookmarkEnd w:id="0"/>
+        <w:t xml:space="preserve"> ROK SZKOLNY </w:t>
+      </w:r>
+      <w:r>
+        <w:rPr>
+          <w:rFonts w:ascii="Calibri Light" w:hAnsi="Calibri Light" w:cs="Times New Roman"/>
+          <w:sz w:val="28"/>
+        </w:rPr>
+        <w:fldChar w:fldCharType="begin"/>
+      </w:r>
+      <w:r>
+        <w:rPr>
+          <w:rFonts w:ascii="Calibri Light" w:hAnsi="Calibri Light" w:cs="Times New Roman"/>
+          <w:sz w:val="28"/>
+        </w:rPr>
+        <w:instrText xml:space="preserve"> MERGEFIELD  school_year  \* MERGEFORMAT </w:instrText>
+      </w:r>
+      <w:r>
+        <w:rPr>
+          <w:rFonts w:ascii="Calibri Light" w:hAnsi="Calibri Light" w:cs="Times New Roman"/>
+          <w:sz w:val="28"/>
+        </w:rPr>
+        <w:fldChar w:fldCharType="separate"/>
+      </w:r>
+      <w:r>
+        <w:rPr>
+          <w:rFonts w:ascii="Calibri Light" w:hAnsi="Calibri Light" w:cs="Times New Roman"/>
+          <w:noProof/>
+          <w:sz w:val="28"/>
+        </w:rPr>
+        <w:t>«SCHOOL_YEAR»</w:t>
+      </w:r>
+      <w:r>
+        <w:rPr>
+          <w:rFonts w:ascii="Calibri Light" w:hAnsi="Calibri Light" w:cs="Times New Roman"/>
+          <w:sz w:val="28"/>
+        </w:rPr>
+        <w:fldChar w:fldCharType="end"/>
+      </w:r>
+    </w:p>
+    <w:tbl>
+      <w:tblPr>
+        <w:tblStyle w:val="TableGrid"/>
+        <w:tblW w:w="15799" w:type="dxa"/>
+        <w:tblLayout w:type="fixed"/>
+        <w:tblLook w:val="04A0" w:firstRow="1" w:lastRow="0" w:firstColumn="1" w:lastColumn="0" w:noHBand="0" w:noVBand="1"/>
+      </w:tblPr>
+      <w:tblGrid>
+        <w:gridCol w:w="421"/>
+        <w:gridCol w:w="2126"/>
+        <w:gridCol w:w="2410"/>
+        <w:gridCol w:w="1417"/>
+        <w:gridCol w:w="1276"/>
+        <w:gridCol w:w="1134"/>
+        <w:gridCol w:w="2410"/>
+        <w:gridCol w:w="1134"/>
+        <w:gridCol w:w="992"/>
+        <w:gridCol w:w="1276"/>
+        <w:gridCol w:w="647"/>
+        <w:gridCol w:w="556"/>
+      </w:tblGrid>
+      <w:tr>
+        <w:trPr>
+          <w:trHeight w:val="243"/>
+        </w:trPr>
+        <w:tc>
+          <w:tcPr>
+            <w:tcW w:w="421" w:type="dxa"/>
+            <w:vAlign w:val="center"/>
+          </w:tcPr>
+          <w:p>
+            <w:pPr>
+              <w:jc w:val="center"/>
+              <w:rPr>
+                <w:rFonts w:ascii="Calibri Light" w:hAnsi="Calibri Light" w:cs="Times New Roman"/>
+                <w:sz w:val="20"/>
+              </w:rPr>
+            </w:pPr>
+            <w:r>
+              <w:rPr>
+                <w:rFonts w:ascii="Calibri Light" w:hAnsi="Calibri Light" w:cs="Times New Roman"/>
+                <w:sz w:val="20"/>
+              </w:rPr>
+              <w:t>LP</w:t>
+            </w:r>
+          </w:p>
+        </w:tc>
+        <w:tc>
+          <w:tcPr>
+            <w:tcW w:w="2126" w:type="dxa"/>
+            <w:vAlign w:val="center"/>
+          </w:tcPr>
+          <w:p>
+            <w:pPr>
+              <w:jc w:val="center"/>
+              <w:rPr>
+                <w:rFonts w:ascii="Calibri Light" w:hAnsi="Calibri Light" w:cs="Times New Roman"/>
+                <w:sz w:val="20"/>
+              </w:rPr>
+            </w:pPr>
+            <w:r>
+              <w:rPr>
+                <w:rFonts w:ascii="Calibri Light" w:hAnsi="Calibri Light" w:cs="Times New Roman"/>
+                <w:sz w:val="20"/>
+              </w:rPr>
+              <w:t>SZKOŁA</w:t>
+            </w:r>
+          </w:p>
+        </w:tc>
+        <w:tc>
+          <w:tcPr>
+            <w:tcW w:w="2410" w:type="dxa"/>
+            <w:vAlign w:val="center"/>
+          </w:tcPr>
+          <w:p>
+            <w:pPr>
+              <w:jc w:val="center"/>
+              <w:rPr>
+                <w:rFonts w:ascii="Calibri Light" w:hAnsi="Calibri Light" w:cs="Times New Roman"/>
+                <w:sz w:val="20"/>
+              </w:rPr>
+            </w:pPr>
+            <w:r>
+              <w:rPr>
+                <w:rFonts w:ascii="Calibri Light" w:hAnsi="Calibri Light" w:cs="Times New Roman"/>
+                <w:sz w:val="20"/>
+              </w:rPr>
+              <w:t>ADRES</w:t>
+            </w:r>
+          </w:p>
+        </w:tc>
+        <w:tc>
+          <w:tcPr>
+            <w:tcW w:w="1417" w:type="dxa"/>
+            <w:vAlign w:val="center"/>
+          </w:tcPr>
+          <w:p>
+            <w:pPr>
+              <w:jc w:val="center"/>
+              <w:rPr>
+                <w:rFonts w:ascii="Calibri Light" w:hAnsi="Calibri Light" w:cs="Times New Roman"/>
+                <w:sz w:val="20"/>
+              </w:rPr>
+            </w:pPr>
+            <w:r>
+              <w:rPr>
+                <w:rFonts w:ascii="Calibri Light" w:hAnsi="Calibri Light" w:cs="Times New Roman"/>
+                <w:sz w:val="20"/>
+              </w:rPr>
+              <w:t>NIP</w:t>
+            </w:r>
+          </w:p>
+        </w:tc>
+        <w:tc>
+          <w:tcPr>
+            <w:tcW w:w="1276" w:type="dxa"/>
+            <w:vAlign w:val="center"/>
+          </w:tcPr>
+          <w:p>
+            <w:pPr>
+              <w:jc w:val="center"/>
+              <w:rPr>
+                <w:rFonts w:ascii="Calibri Light" w:hAnsi="Calibri Light" w:cs="Times New Roman"/>
+                <w:sz w:val="20"/>
+              </w:rPr>
+            </w:pPr>
+            <w:r>
+              <w:rPr>
+                <w:rFonts w:ascii="Calibri Light" w:hAnsi="Calibri Light" w:cs="Times New Roman"/>
+                <w:sz w:val="20"/>
+              </w:rPr>
+              <w:t>REGON</w:t>
+            </w:r>
+          </w:p>
+        </w:tc>
+        <w:tc>
+          <w:tcPr>
+            <w:tcW w:w="1134" w:type="dxa"/>
+            <w:vAlign w:val="center"/>
+          </w:tcPr>
+          <w:p>
+            <w:pPr>
+              <w:jc w:val="center"/>
+              <w:rPr>
+                <w:rFonts w:ascii="Calibri Light" w:hAnsi="Calibri Light" w:cs="Times New Roman"/>
+                <w:sz w:val="20"/>
+              </w:rPr>
+            </w:pPr>
+            <w:r>
+              <w:rPr>
+                <w:rFonts w:ascii="Calibri Light" w:hAnsi="Calibri Light" w:cs="Times New Roman"/>
+                <w:sz w:val="20"/>
+              </w:rPr>
+              <w:t>TELEFON</w:t>
+            </w:r>
+          </w:p>
+        </w:tc>
+        <w:tc>
+          <w:tcPr>
+            <w:tcW w:w="2410" w:type="dxa"/>
+            <w:vAlign w:val="center"/>
+          </w:tcPr>
+          <w:p>
+            <w:pPr>
+              <w:jc w:val="center"/>
+              <w:rPr>
+                <w:rFonts w:ascii="Calibri Light" w:hAnsi="Calibri Light" w:cs="Times New Roman"/>
+                <w:sz w:val="20"/>
+              </w:rPr>
+            </w:pPr>
+            <w:r>
+              <w:rPr>
+                <w:rFonts w:ascii="Calibri Light" w:hAnsi="Calibri Light" w:cs="Times New Roman"/>
+                <w:sz w:val="20"/>
+              </w:rPr>
+              <w:t>EMAIL</w:t>
+            </w:r>
+          </w:p>
+        </w:tc>
+        <w:tc>
+          <w:tcPr>
+            <w:tcW w:w="1134" w:type="dxa"/>
+            <w:vAlign w:val="center"/>
+          </w:tcPr>
+          <w:p>
+            <w:pPr>
+              <w:jc w:val="center"/>
+              <w:rPr>
+                <w:rFonts w:ascii="Calibri Light" w:hAnsi="Calibri Light" w:cs="Times New Roman"/>
+                <w:sz w:val="20"/>
+              </w:rPr>
+            </w:pPr>
+            <w:r>
+              <w:rPr>
+                <w:rFonts w:ascii="Calibri Light" w:hAnsi="Calibri Light" w:cs="Times New Roman"/>
+                <w:sz w:val="20"/>
+              </w:rPr>
+              <w:t>MIASTO</w:t>
+            </w:r>
+          </w:p>
+        </w:tc>
+        <w:tc>
+          <w:tcPr>
+            <w:tcW w:w="992" w:type="dxa"/>
+            <w:vAlign w:val="center"/>
+          </w:tcPr>
+          <w:p>
+            <w:pPr>
+              <w:jc w:val="center"/>
+              <w:rPr>
+                <w:rFonts w:ascii="Calibri Light" w:hAnsi="Calibri Light" w:cs="Times New Roman"/>
+                <w:sz w:val="20"/>
+              </w:rPr>
+            </w:pPr>
+            <w:r>
+              <w:rPr>
+                <w:rFonts w:ascii="Calibri Light" w:hAnsi="Calibri Light" w:cs="Times New Roman"/>
+                <w:sz w:val="20"/>
+              </w:rPr>
+              <w:t>UMOW</w:t>
+            </w:r>
+            <w:r>
+              <w:rPr>
+                <w:rFonts w:ascii="Calibri Light" w:hAnsi="Calibri Light" w:cs="Times New Roman"/>
+                <w:sz w:val="20"/>
+              </w:rPr>
+              <w:t>A</w:t>
+            </w:r>
+          </w:p>
+        </w:tc>
+        <w:tc>
+          <w:tcPr>
+            <w:tcW w:w="1276" w:type="dxa"/>
+          </w:tcPr>
+          <w:p>
+            <w:pPr>
+              <w:jc w:val="center"/>
+              <w:rPr>
+                <w:rFonts w:ascii="Calibri Light" w:hAnsi="Calibri Light" w:cs="Times New Roman"/>
+                <w:sz w:val="20"/>
+              </w:rPr>
+            </w:pPr>
+            <w:r>
+              <w:rPr>
+                <w:rFonts w:ascii="Calibri Light" w:hAnsi="Calibri Light" w:cs="Times New Roman"/>
+                <w:sz w:val="20"/>
+              </w:rPr>
+              <w:t>ZMIANY DO UMOWY**</w:t>
+            </w:r>
+          </w:p>
+        </w:tc>
+        <w:tc>
+          <w:tcPr>
+            <w:tcW w:w="647" w:type="dxa"/>
+            <w:vAlign w:val="center"/>
+          </w:tcPr>
+          <w:p>
+            <w:pPr>
+              <w:jc w:val="center"/>
+              <w:rPr>
+                <w:rFonts w:ascii="Calibri Light" w:hAnsi="Calibri Light" w:cs="Times New Roman"/>
+                <w:sz w:val="20"/>
+              </w:rPr>
+            </w:pPr>
+            <w:r>
+              <w:rPr>
+                <w:rFonts w:ascii="Calibri Light" w:hAnsi="Calibri Light" w:cs="Times New Roman"/>
+                <w:sz w:val="20"/>
+              </w:rPr>
+              <w:t>OW</w:t>
+            </w:r>
+            <w:r>
+              <w:rPr>
+                <w:rStyle w:val="FootnoteReference"/>
+                <w:rFonts w:ascii="Calibri Light" w:hAnsi="Calibri Light" w:cs="Times New Roman"/>
+                <w:sz w:val="20"/>
+              </w:rPr>
+              <w:footnoteReference w:id="1"/>
+            </w:r>
+          </w:p>
+        </w:tc>
+        <w:tc>
+          <w:tcPr>
+            <w:tcW w:w="556" w:type="dxa"/>
+            <w:vAlign w:val="center"/>
+          </w:tcPr>
+          <w:p>
+            <w:pPr>
+              <w:jc w:val="center"/>
+              <w:rPr>
+                <w:rFonts w:ascii="Calibri Light" w:hAnsi="Calibri Light" w:cs="Times New Roman"/>
+                <w:sz w:val="20"/>
+              </w:rPr>
+            </w:pPr>
+            <w:r>
+              <w:rPr>
+                <w:rFonts w:ascii="Calibri Light" w:hAnsi="Calibri Light" w:cs="Times New Roman"/>
+                <w:sz w:val="20"/>
+              </w:rPr>
+              <w:t>ML</w:t>
+            </w:r>
+            <w:r>
+              <w:rPr>
+                <w:rStyle w:val="FootnoteReference"/>
+                <w:rFonts w:ascii="Calibri Light" w:hAnsi="Calibri Light" w:cs="Times New Roman"/>
+                <w:sz w:val="20"/>
+              </w:rPr>
+              <w:footnoteReference w:id="2"/>
+            </w:r>
+          </w:p>
+        </w:tc>
+      </w:tr>
+      <w:tr>
+        <w:trPr>
+          <w:trHeight w:val="655"/>
+        </w:trPr>
+        <w:tc>
+          <w:tcPr>
+            <w:tcW w:w="421" w:type="dxa"/>
+            <w:vAlign w:val="center"/>
+          </w:tcPr>
+          <w:p>
+            <w:pPr>
+              <w:jc w:val="center"/>
+              <w:rPr>
+                <w:rFonts w:ascii="Calibri Light" w:hAnsi="Calibri Light" w:cs="Times New Roman"/>
+                <w:sz w:val="18"/>
+                <w:szCs w:val="18"/>
+              </w:rPr>
+            </w:pPr>
+            <w:r>
+              <w:rPr>
+                <w:rFonts w:ascii="Calibri Light" w:hAnsi="Calibri Light" w:cs="Times New Roman"/>
+                <w:sz w:val="18"/>
+                <w:szCs w:val="18"/>
+              </w:rPr>
+              <w:fldChar w:fldCharType="begin"/>
+            </w:r>
+            <w:r>
+              <w:rPr>
+                <w:rFonts w:ascii="Calibri Light" w:hAnsi="Calibri Light" w:cs="Times New Roman"/>
+                <w:sz w:val="18"/>
+                <w:szCs w:val="18"/>
+              </w:rPr>
+              <w:instrText xml:space="preserve"> MERGEFIELD  no  \* MERGEFORMAT </w:instrText>
+            </w:r>
+            <w:r>
+              <w:rPr>
+                <w:rFonts w:ascii="Calibri Light" w:hAnsi="Calibri Light" w:cs="Times New Roman"/>
+                <w:sz w:val="18"/>
+                <w:szCs w:val="18"/>
+              </w:rPr>
+              <w:fldChar w:fldCharType="separate"/>
+            </w:r>
+            <w:r>
+              <w:rPr>
+                <w:rFonts w:ascii="Calibri Light" w:hAnsi="Calibri Light" w:cs="Times New Roman"/>
+                <w:noProof/>
+                <w:sz w:val="18"/>
+                <w:szCs w:val="18"/>
+              </w:rPr>
+              <w:t>«no»</w:t>
+            </w:r>
+            <w:r>
+              <w:rPr>
+                <w:rFonts w:ascii="Calibri Light" w:hAnsi="Calibri Light" w:cs="Times New Roman"/>
+                <w:sz w:val="18"/>
+                <w:szCs w:val="18"/>
+              </w:rPr>
+              <w:fldChar w:fldCharType="end"/>
+            </w:r>
+          </w:p>
+        </w:tc>
+        <w:tc>
+          <w:tcPr>
+            <w:tcW w:w="2126" w:type="dxa"/>
+            <w:vAlign w:val="center"/>
+          </w:tcPr>
+          <w:p>
+            <w:pPr>
+              <w:jc w:val="center"/>
+              <w:rPr>
+                <w:rFonts w:ascii="Calibri Light" w:hAnsi="Calibri Light" w:cs="Times New Roman"/>
+                <w:sz w:val="18"/>
+                <w:szCs w:val="18"/>
+              </w:rPr>
+            </w:pPr>
+            <w:r>
+              <w:rPr>
+                <w:rFonts w:ascii="Calibri Light" w:hAnsi="Calibri Light" w:cs="Times New Roman"/>
+                <w:sz w:val="18"/>
+                <w:szCs w:val="18"/>
+              </w:rPr>
+              <w:fldChar w:fldCharType="begin"/>
+            </w:r>
+            <w:r>
+              <w:rPr>
+                <w:rFonts w:ascii="Calibri Light" w:hAnsi="Calibri Light" w:cs="Times New Roman"/>
+                <w:sz w:val="18"/>
+                <w:szCs w:val="18"/>
+              </w:rPr>
+              <w:instrText xml:space="preserve"> MERGEFIELD  school_name  \* MERGEFORMAT </w:instrText>
+            </w:r>
+            <w:r>
+              <w:rPr>
+                <w:rFonts w:ascii="Calibri Light" w:hAnsi="Calibri Light" w:cs="Times New Roman"/>
+                <w:sz w:val="18"/>
+                <w:szCs w:val="18"/>
+              </w:rPr>
+              <w:fldChar w:fldCharType="separate"/>
+            </w:r>
+            <w:r>
+              <w:rPr>
+                <w:rFonts w:ascii="Calibri Light" w:hAnsi="Calibri Light" w:cs="Times New Roman"/>
+                <w:noProof/>
+                <w:sz w:val="18"/>
+                <w:szCs w:val="18"/>
+              </w:rPr>
+              <w:t>«school_name»</w:t>
+            </w:r>
+            <w:r>
+              <w:rPr>
+                <w:rFonts w:ascii="Calibri Light" w:hAnsi="Calibri Light" w:cs="Times New Roman"/>
+                <w:sz w:val="18"/>
+                <w:szCs w:val="18"/>
+              </w:rPr>
+              <w:fldChar w:fldCharType="end"/>
+            </w:r>
+          </w:p>
+        </w:tc>
+        <w:tc>
+          <w:tcPr>
+            <w:tcW w:w="2410" w:type="dxa"/>
+            <w:vAlign w:val="center"/>
+          </w:tcPr>
+          <w:p>
+            <w:pPr>
+              <w:jc w:val="center"/>
+              <w:rPr>
+                <w:rFonts w:ascii="Calibri Light" w:hAnsi="Calibri Light" w:cs="Times New Roman"/>
+                <w:sz w:val="18"/>
+                <w:szCs w:val="18"/>
+              </w:rPr>
+            </w:pPr>
+            <w:r>
+              <w:rPr>
+                <w:rFonts w:ascii="Calibri Light" w:hAnsi="Calibri Light" w:cs="Times New Roman"/>
+                <w:sz w:val="18"/>
+                <w:szCs w:val="18"/>
+              </w:rPr>
+              <w:fldChar w:fldCharType="begin"/>
+            </w:r>
+            <w:r>
+              <w:rPr>
+                <w:rFonts w:ascii="Calibri Light" w:hAnsi="Calibri Light" w:cs="Times New Roman"/>
+                <w:sz w:val="18"/>
+                <w:szCs w:val="18"/>
+              </w:rPr>
+              <w:instrText xml:space="preserve"> MERGEFIELD  school_address  \* MERGEFORMAT </w:instrText>
+            </w:r>
+            <w:r>
+              <w:rPr>
+                <w:rFonts w:ascii="Calibri Light" w:hAnsi="Calibri Light" w:cs="Times New Roman"/>
+                <w:sz w:val="18"/>
+                <w:szCs w:val="18"/>
+              </w:rPr>
+              <w:fldChar w:fldCharType="separate"/>
+            </w:r>
+            <w:r>
+              <w:rPr>
+                <w:rFonts w:ascii="Calibri Light" w:hAnsi="Calibri Light" w:cs="Times New Roman"/>
+                <w:noProof/>
+                <w:sz w:val="18"/>
+                <w:szCs w:val="18"/>
+              </w:rPr>
+              <w:t>«school_address»</w:t>
+            </w:r>
+            <w:r>
+              <w:rPr>
+                <w:rFonts w:ascii="Calibri Light" w:hAnsi="Calibri Light" w:cs="Times New Roman"/>
+                <w:sz w:val="18"/>
+                <w:szCs w:val="18"/>
+              </w:rPr>
+              <w:fldChar w:fldCharType="end"/>
+            </w:r>
+          </w:p>
+        </w:tc>
+        <w:tc>
+          <w:tcPr>
+            <w:tcW w:w="1417" w:type="dxa"/>
+            <w:vAlign w:val="center"/>
+          </w:tcPr>
+          <w:p>
+            <w:pPr>
+              <w:jc w:val="center"/>
+              <w:rPr>
+                <w:rFonts w:ascii="Calibri Light" w:hAnsi="Calibri Light" w:cs="Times New Roman"/>
+                <w:sz w:val="18"/>
+                <w:szCs w:val="18"/>
+              </w:rPr>
+            </w:pPr>
+            <w:r>
+              <w:rPr>
+                <w:rFonts w:ascii="Calibri Light" w:hAnsi="Calibri Light" w:cs="Times New Roman"/>
+                <w:sz w:val="18"/>
+                <w:szCs w:val="18"/>
+              </w:rPr>
+              <w:fldChar w:fldCharType="begin"/>
+            </w:r>
+            <w:r>
+              <w:rPr>
+                <w:rFonts w:ascii="Calibri Light" w:hAnsi="Calibri Light" w:cs="Times New Roman"/>
+                <w:sz w:val="18"/>
+                <w:szCs w:val="18"/>
+              </w:rPr>
+              <w:instrText xml:space="preserve"> MERGEFIELD  school_nip  \* MERGEFORMAT </w:instrText>
+            </w:r>
+            <w:r>
+              <w:rPr>
+                <w:rFonts w:ascii="Calibri Light" w:hAnsi="Calibri Light" w:cs="Times New Roman"/>
+                <w:sz w:val="18"/>
+                <w:szCs w:val="18"/>
+              </w:rPr>
+              <w:fldChar w:fldCharType="separate"/>
+            </w:r>
+            <w:r>
+              <w:rPr>
+                <w:rFonts w:ascii="Calibri Light" w:hAnsi="Calibri Light" w:cs="Times New Roman"/>
+                <w:noProof/>
+                <w:sz w:val="18"/>
+                <w:szCs w:val="18"/>
+              </w:rPr>
+              <w:t>«school_nip»</w:t>
+            </w:r>
+            <w:r>
+              <w:rPr>
+                <w:rFonts w:ascii="Calibri Light" w:hAnsi="Calibri Light" w:cs="Times New Roman"/>
+                <w:sz w:val="18"/>
+                <w:szCs w:val="18"/>
+              </w:rPr>
+              <w:fldChar w:fldCharType="end"/>
+            </w:r>
+          </w:p>
+        </w:tc>
+        <w:tc>
+          <w:tcPr>
+            <w:tcW w:w="1276" w:type="dxa"/>
+            <w:vAlign w:val="center"/>
+          </w:tcPr>
+          <w:p>
+            <w:pPr>
+              <w:jc w:val="center"/>
+              <w:rPr>
+                <w:rFonts w:ascii="Calibri Light" w:hAnsi="Calibri Light" w:cs="Times New Roman"/>
+                <w:sz w:val="18"/>
+                <w:szCs w:val="18"/>
+              </w:rPr>
+            </w:pPr>
+            <w:r>
+              <w:rPr>
+                <w:rFonts w:ascii="Calibri Light" w:hAnsi="Calibri Light" w:cs="Times New Roman"/>
+                <w:sz w:val="18"/>
+                <w:szCs w:val="18"/>
+              </w:rPr>
+              <w:fldChar w:fldCharType="begin"/>
+            </w:r>
+            <w:r>
+              <w:rPr>
+                <w:rFonts w:ascii="Calibri Light" w:hAnsi="Calibri Light" w:cs="Times New Roman"/>
+                <w:sz w:val="18"/>
+                <w:szCs w:val="18"/>
+              </w:rPr>
+              <w:instrText xml:space="preserve"> MERGEFIELD  school_regon  \* MERGEFORMAT </w:instrText>
+            </w:r>
+            <w:r>
+              <w:rPr>
+                <w:rFonts w:ascii="Calibri Light" w:hAnsi="Calibri Light" w:cs="Times New Roman"/>
+                <w:sz w:val="18"/>
+                <w:szCs w:val="18"/>
+              </w:rPr>
+              <w:fldChar w:fldCharType="separate"/>
+            </w:r>
+            <w:r>
+              <w:rPr>
+                <w:rFonts w:ascii="Calibri Light" w:hAnsi="Calibri Light" w:cs="Times New Roman"/>
+                <w:noProof/>
+                <w:sz w:val="18"/>
+                <w:szCs w:val="18"/>
+              </w:rPr>
+              <w:t>«school_regon»</w:t>
+            </w:r>
+            <w:r>
+              <w:rPr>
+                <w:rFonts w:ascii="Calibri Light" w:hAnsi="Calibri Light" w:cs="Times New Roman"/>
+                <w:sz w:val="18"/>
+                <w:szCs w:val="18"/>
+              </w:rPr>
+              <w:fldChar w:fldCharType="end"/>
+            </w:r>
+          </w:p>
+        </w:tc>
+        <w:tc>
+          <w:tcPr>
+            <w:tcW w:w="1134" w:type="dxa"/>
+            <w:vAlign w:val="center"/>
+          </w:tcPr>
+          <w:p>
+            <w:pPr>
+              <w:jc w:val="center"/>
+              <w:rPr>
+                <w:rFonts w:ascii="Calibri Light" w:hAnsi="Calibri Light" w:cs="Times New Roman"/>
+                <w:sz w:val="18"/>
+                <w:szCs w:val="18"/>
+              </w:rPr>
+            </w:pPr>
+            <w:r>
+              <w:rPr>
+                <w:rFonts w:ascii="Calibri Light" w:hAnsi="Calibri Light" w:cs="Times New Roman"/>
+                <w:sz w:val="18"/>
+                <w:szCs w:val="18"/>
+              </w:rPr>
+              <w:fldChar w:fldCharType="begin"/>
+            </w:r>
+            <w:r>
+              <w:rPr>
+                <w:rFonts w:ascii="Calibri Light" w:hAnsi="Calibri Light" w:cs="Times New Roman"/>
+                <w:sz w:val="18"/>
+                <w:szCs w:val="18"/>
+              </w:rPr>
+              <w:instrText xml:space="preserve"> MERGEFIELD  school_phone  \* MERGEFORMAT </w:instrText>
+            </w:r>
+            <w:r>
+              <w:rPr>
+                <w:rFonts w:ascii="Calibri Light" w:hAnsi="Calibri Light" w:cs="Times New Roman"/>
+                <w:sz w:val="18"/>
+                <w:szCs w:val="18"/>
+              </w:rPr>
+              <w:fldChar w:fldCharType="separate"/>
+            </w:r>
+            <w:r>
+              <w:rPr>
+                <w:rFonts w:ascii="Calibri Light" w:hAnsi="Calibri Light" w:cs="Times New Roman"/>
+                <w:noProof/>
+                <w:sz w:val="18"/>
+                <w:szCs w:val="18"/>
+              </w:rPr>
+              <w:t>«school_phone»</w:t>
+            </w:r>
+            <w:r>
+              <w:rPr>
+                <w:rFonts w:ascii="Calibri Light" w:hAnsi="Calibri Light" w:cs="Times New Roman"/>
+                <w:sz w:val="18"/>
+                <w:szCs w:val="18"/>
+              </w:rPr>
+              <w:fldChar w:fldCharType="end"/>
+            </w:r>
+          </w:p>
+        </w:tc>
+        <w:tc>
+          <w:tcPr>
+            <w:tcW w:w="2410" w:type="dxa"/>
+            <w:vAlign w:val="center"/>
+          </w:tcPr>
+          <w:p>
+            <w:pPr>
+              <w:jc w:val="center"/>
+              <w:rPr>
+                <w:rFonts w:ascii="Calibri Light" w:hAnsi="Calibri Light" w:cs="Times New Roman"/>
+                <w:sz w:val="18"/>
+                <w:szCs w:val="18"/>
+              </w:rPr>
+            </w:pPr>
+            <w:r>
+              <w:rPr>
+                <w:rFonts w:ascii="Calibri Light" w:hAnsi="Calibri Light" w:cs="Times New Roman"/>
+                <w:sz w:val="18"/>
+                <w:szCs w:val="18"/>
+              </w:rPr>
+              <w:fldChar w:fldCharType="begin"/>
+            </w:r>
+            <w:r>
+              <w:rPr>
+                <w:rFonts w:ascii="Calibri Light" w:hAnsi="Calibri Light" w:cs="Times New Roman"/>
+                <w:sz w:val="18"/>
+                <w:szCs w:val="18"/>
+              </w:rPr>
+              <w:instrText xml:space="preserve"> MERGEFIELD  school_email  \* MERGEFORMAT </w:instrText>
+            </w:r>
+            <w:r>
+              <w:rPr>
+                <w:rFonts w:ascii="Calibri Light" w:hAnsi="Calibri Light" w:cs="Times New Roman"/>
+                <w:sz w:val="18"/>
+                <w:szCs w:val="18"/>
+              </w:rPr>
+              <w:fldChar w:fldCharType="separate"/>
+            </w:r>
+            <w:r>
+              <w:rPr>
+                <w:rFonts w:ascii="Calibri Light" w:hAnsi="Calibri Light" w:cs="Times New Roman"/>
+                <w:noProof/>
+                <w:sz w:val="18"/>
+                <w:szCs w:val="18"/>
+              </w:rPr>
+              <w:t>«school_email»</w:t>
+            </w:r>
+            <w:r>
+              <w:rPr>
+                <w:rFonts w:ascii="Calibri Light" w:hAnsi="Calibri Light" w:cs="Times New Roman"/>
+                <w:sz w:val="18"/>
+                <w:szCs w:val="18"/>
+              </w:rPr>
+              <w:fldChar w:fldCharType="end"/>
+            </w:r>
+          </w:p>
+        </w:tc>
+        <w:tc>
+          <w:tcPr>
+            <w:tcW w:w="1134" w:type="dxa"/>
+            <w:vAlign w:val="center"/>
+          </w:tcPr>
+          <w:p>
+            <w:pPr>
+              <w:jc w:val="center"/>
+              <w:rPr>
+                <w:rFonts w:ascii="Calibri Light" w:hAnsi="Calibri Light" w:cs="Times New Roman"/>
+                <w:sz w:val="18"/>
+                <w:szCs w:val="18"/>
+              </w:rPr>
+            </w:pPr>
+            <w:r>
+              <w:rPr>
+                <w:rFonts w:ascii="Calibri Light" w:hAnsi="Calibri Light" w:cs="Times New Roman"/>
+                <w:sz w:val="18"/>
+                <w:szCs w:val="18"/>
+              </w:rPr>
+              <w:fldChar w:fldCharType="begin"/>
+            </w:r>
+            <w:r>
+              <w:rPr>
+                <w:rFonts w:ascii="Calibri Light" w:hAnsi="Calibri Light" w:cs="Times New Roman"/>
+                <w:sz w:val="18"/>
+                <w:szCs w:val="18"/>
+              </w:rPr>
+              <w:instrText xml:space="preserve"> MERGEFIELD  school_city  \* MERGEFORMAT </w:instrText>
+            </w:r>
+            <w:r>
+              <w:rPr>
+                <w:rFonts w:ascii="Calibri Light" w:hAnsi="Calibri Light" w:cs="Times New Roman"/>
+                <w:sz w:val="18"/>
+                <w:szCs w:val="18"/>
+              </w:rPr>
+              <w:fldChar w:fldCharType="separate"/>
+            </w:r>
+            <w:r>
+              <w:rPr>
+                <w:rFonts w:ascii="Calibri Light" w:hAnsi="Calibri Light" w:cs="Times New Roman"/>
+                <w:noProof/>
+                <w:sz w:val="18"/>
+                <w:szCs w:val="18"/>
+              </w:rPr>
+              <w:t>«school_city»</w:t>
+            </w:r>
+            <w:r>
+              <w:rPr>
+                <w:rFonts w:ascii="Calibri Light" w:hAnsi="Calibri Light" w:cs="Times New Roman"/>
+                <w:sz w:val="18"/>
+                <w:szCs w:val="18"/>
+              </w:rPr>
+              <w:fldChar w:fldCharType="end"/>
+            </w:r>
+          </w:p>
+        </w:tc>
+        <w:tc>
+          <w:tcPr>
+            <w:tcW w:w="992" w:type="dxa"/>
+            <w:vAlign w:val="center"/>
+          </w:tcPr>
+          <w:p>
+            <w:pPr>
+              <w:jc w:val="center"/>
+              <w:rPr>
+                <w:rFonts w:ascii="Calibri Light" w:hAnsi="Calibri Light" w:cs="Times New Roman"/>
+                <w:sz w:val="18"/>
+                <w:szCs w:val="18"/>
+              </w:rPr>
+            </w:pPr>
+            <w:r>
+              <w:rPr>
+                <w:rFonts w:ascii="Calibri Light" w:hAnsi="Calibri Light" w:cs="Times New Roman"/>
+                <w:sz w:val="18"/>
+                <w:szCs w:val="18"/>
+              </w:rPr>
+              <w:fldChar w:fldCharType="begin"/>
+            </w:r>
+            <w:r>
+              <w:rPr>
+                <w:rFonts w:ascii="Calibri Light" w:hAnsi="Calibri Light" w:cs="Times New Roman"/>
+                <w:sz w:val="18"/>
+                <w:szCs w:val="18"/>
+              </w:rPr>
+              <w:instrText xml:space="preserve"> MERGEFIELD  contract_info  \* MERGEFORMAT </w:instrText>
+            </w:r>
+            <w:r>
+              <w:rPr>
+                <w:rFonts w:ascii="Calibri Light" w:hAnsi="Calibri Light" w:cs="Times New Roman"/>
+                <w:sz w:val="18"/>
+                <w:szCs w:val="18"/>
+              </w:rPr>
+              <w:fldChar w:fldCharType="separate"/>
+            </w:r>
+            <w:r>
+              <w:rPr>
+                <w:rFonts w:ascii="Calibri Light" w:hAnsi="Calibri Light" w:cs="Times New Roman"/>
+                <w:noProof/>
+                <w:sz w:val="18"/>
+                <w:szCs w:val="18"/>
+              </w:rPr>
+              <w:t>«contract_info»</w:t>
+            </w:r>
+            <w:r>
+              <w:rPr>
+                <w:rFonts w:ascii="Calibri Light" w:hAnsi="Calibri Light" w:cs="Times New Roman"/>
+                <w:sz w:val="18"/>
+                <w:szCs w:val="18"/>
+              </w:rPr>
+              <w:fldChar w:fldCharType="end"/>
+            </w:r>
+          </w:p>
+        </w:tc>
+        <w:tc>
+          <w:tcPr>
+            <w:tcW w:w="1276" w:type="dxa"/>
+            <w:vAlign w:val="center"/>
+          </w:tcPr>
+          <w:p>
+            <w:pPr>
+              <w:jc w:val="center"/>
+              <w:rPr>
+                <w:rFonts w:ascii="Calibri Light" w:hAnsi="Calibri Light" w:cs="Times New Roman"/>
+                <w:noProof/>
+                <w:sz w:val="18"/>
+                <w:szCs w:val="18"/>
+              </w:rPr>
+            </w:pPr>
+            <w:r>
+              <w:rPr>
+                <w:rFonts w:ascii="Calibri Light" w:hAnsi="Calibri Light" w:cs="Times New Roman"/>
+                <w:noProof/>
+                <w:sz w:val="18"/>
+                <w:szCs w:val="18"/>
+              </w:rPr>
+              <w:fldChar w:fldCharType="begin"/>
+            </w:r>
+            <w:r>
+              <w:rPr>
+                <w:rFonts w:ascii="Calibri Light" w:hAnsi="Calibri Light" w:cs="Times New Roman"/>
+                <w:noProof/>
+                <w:sz w:val="18"/>
+                <w:szCs w:val="18"/>
+              </w:rPr>
+              <w:instrText xml:space="preserve"> MERGEFIELD  change_info  \* MERGEFORMAT </w:instrText>
+            </w:r>
+            <w:r>
+              <w:rPr>
+                <w:rFonts w:ascii="Calibri Light" w:hAnsi="Calibri Light" w:cs="Times New Roman"/>
+                <w:noProof/>
+                <w:sz w:val="18"/>
+                <w:szCs w:val="18"/>
+              </w:rPr>
+              <w:fldChar w:fldCharType="separate"/>
+            </w:r>
+            <w:r>
+              <w:rPr>
+                <w:rFonts w:ascii="Calibri Light" w:hAnsi="Calibri Light" w:cs="Times New Roman"/>
+                <w:noProof/>
+                <w:sz w:val="18"/>
+                <w:szCs w:val="18"/>
+              </w:rPr>
+              <w:t>«change_info»</w:t>
+            </w:r>
+            <w:r>
+              <w:rPr>
+                <w:rFonts w:ascii="Calibri Light" w:hAnsi="Calibri Light" w:cs="Times New Roman"/>
+                <w:noProof/>
+                <w:sz w:val="18"/>
+                <w:szCs w:val="18"/>
+              </w:rPr>
+              <w:fldChar w:fldCharType="end"/>
+            </w:r>
+          </w:p>
+        </w:tc>
+        <w:tc>
+          <w:tcPr>
+            <w:tcW w:w="647" w:type="dxa"/>
+            <w:vAlign w:val="center"/>
+          </w:tcPr>
+          <w:p>
+            <w:pPr>
+              <w:jc w:val="center"/>
+              <w:rPr>
+                <w:rFonts w:ascii="Calibri Light" w:hAnsi="Calibri Light" w:cs="Times New Roman"/>
+                <w:sz w:val="18"/>
+                <w:szCs w:val="18"/>
+              </w:rPr>
+            </w:pPr>
+            <w:r>
+              <w:rPr>
+                <w:rFonts w:ascii="Calibri Light" w:hAnsi="Calibri Light" w:cs="Times New Roman"/>
+                <w:sz w:val="18"/>
+                <w:szCs w:val="18"/>
+              </w:rPr>
+              <w:fldChar w:fldCharType="begin"/>
+            </w:r>
+            <w:r>
+              <w:rPr>
+                <w:rFonts w:ascii="Calibri Light" w:hAnsi="Calibri Light" w:cs="Times New Roman"/>
+                <w:sz w:val="18"/>
+                <w:szCs w:val="18"/>
+              </w:rPr>
+              <w:instrText xml:space="preserve"> MERGEFIELD  kids_fruitveg  \* MERGEFORMAT </w:instrText>
+            </w:r>
+            <w:r>
+              <w:rPr>
+                <w:rFonts w:ascii="Calibri Light" w:hAnsi="Calibri Light" w:cs="Times New Roman"/>
+                <w:sz w:val="18"/>
+                <w:szCs w:val="18"/>
+              </w:rPr>
+              <w:fldChar w:fldCharType="separate"/>
+            </w:r>
+            <w:r>
+              <w:rPr>
+                <w:rFonts w:ascii="Calibri Light" w:hAnsi="Calibri Light" w:cs="Times New Roman"/>
+                <w:noProof/>
+                <w:sz w:val="18"/>
+                <w:szCs w:val="18"/>
+              </w:rPr>
+              <w:t>«kids_fruitveg»</w:t>
+            </w:r>
+            <w:r>
+              <w:rPr>
+                <w:rFonts w:ascii="Calibri Light" w:hAnsi="Calibri Light" w:cs="Times New Roman"/>
+                <w:sz w:val="18"/>
+                <w:szCs w:val="18"/>
+              </w:rPr>
+              <w:fldChar w:fldCharType="end"/>
+            </w:r>
+          </w:p>
+        </w:tc>
+        <w:tc>
+          <w:tcPr>
+            <w:tcW w:w="556" w:type="dxa"/>
+            <w:vAlign w:val="center"/>
+          </w:tcPr>
+          <w:p>
+            <w:pPr>
+              <w:jc w:val="center"/>
+              <w:rPr>
+                <w:rFonts w:ascii="Calibri Light" w:hAnsi="Calibri Light" w:cs="Times New Roman"/>
+                <w:sz w:val="18"/>
+                <w:szCs w:val="18"/>
+              </w:rPr>
+            </w:pPr>
+            <w:r>
+              <w:rPr>
+                <w:rFonts w:ascii="Calibri Light" w:hAnsi="Calibri Light" w:cs="Times New Roman"/>
+                <w:sz w:val="18"/>
+                <w:szCs w:val="18"/>
+              </w:rPr>
+              <w:fldChar w:fldCharType="begin"/>
+            </w:r>
+            <w:r>
+              <w:rPr>
+                <w:rFonts w:ascii="Calibri Light" w:hAnsi="Calibri Light" w:cs="Times New Roman"/>
+                <w:sz w:val="18"/>
+                <w:szCs w:val="18"/>
+              </w:rPr>
+              <w:instrText xml:space="preserve"> MERGEFIELD  kids_milk  \* MERGEFORMAT </w:instrText>
+            </w:r>
+            <w:r>
+              <w:rPr>
+                <w:rFonts w:ascii="Calibri Light" w:hAnsi="Calibri Light" w:cs="Times New Roman"/>
+                <w:sz w:val="18"/>
+                <w:szCs w:val="18"/>
+              </w:rPr>
+              <w:fldChar w:fldCharType="separate"/>
+            </w:r>
+            <w:r>
+              <w:rPr>
+                <w:rFonts w:ascii="Calibri Light" w:hAnsi="Calibri Light" w:cs="Times New Roman"/>
+                <w:noProof/>
+                <w:sz w:val="18"/>
+                <w:szCs w:val="18"/>
+              </w:rPr>
+              <w:t>«kids_milk»</w:t>
+            </w:r>
+            <w:r>
+              <w:rPr>
+                <w:rFonts w:ascii="Calibri Light" w:hAnsi="Calibri Light" w:cs="Times New Roman"/>
+                <w:sz w:val="18"/>
+                <w:szCs w:val="18"/>
+              </w:rPr>
+              <w:fldChar w:fldCharType="end"/>
+            </w:r>
+          </w:p>
+        </w:tc>
+      </w:tr>
+    </w:tbl>
+    <w:p>
+      <w:pPr>
+        <w:rPr>
+          <w:rFonts w:ascii="Calibri Light" w:hAnsi="Calibri Light" w:cs="Times New Roman"/>
+        </w:rPr>
+      </w:pPr>
     </w:p>
     <w:sectPr>
       <w:footerReference w:type="default" r:id="rId7"/>
@@ -74,7 +1123,7 @@
 </file>
 
 <file path=word/endnotes.xml><?xml version="1.0" encoding="utf-8"?>
-<w:endnotes xmlns:wpc="http://schemas.microsoft.com/office/word/2010/wordprocessingCanvas" xmlns:cx="http://schemas.microsoft.com/office/drawing/2014/chartex" xmlns:cx1="http://schemas.microsoft.com/office/drawing/2015/9/8/chartex" xmlns:mc="http://schemas.openxmlformats.org/markup-compatibility/2006" xmlns:o="urn:schemas-microsoft-com:office:office" xmlns:r="http://schemas.openxmlformats.org/officeDocument/2006/relationships" xmlns:m="http://schemas.openxmlformats.org/officeDocument/2006/math" xmlns:v="urn:schemas-microsoft-com:vml" xmlns:wp14="http://schemas.microsoft.com/office/word/2010/wordprocessingDrawing" xmlns:wp="http://schemas.openxmlformats.org/drawingml/2006/wordprocessingDrawing" xmlns:w10="urn:schemas-microsoft-com:office:word" xmlns:w="http://schemas.openxmlformats.org/wordprocessingml/2006/main" xmlns:w14="http://schemas.microsoft.com/office/word/2010/wordml" xmlns:w15="http://schemas.microsoft.com/office/word/2012/wordml" xmlns:w16se="http://schemas.microsoft.com/office/word/2015/wordml/symex" xmlns:wpg="http://schemas.microsoft.com/office/word/2010/wordprocessingGroup" xmlns:wpi="http://schemas.microsoft.com/office/word/2010/wordprocessingInk" xmlns:wne="http://schemas.microsoft.com/office/word/2006/wordml" xmlns:wps="http://schemas.microsoft.com/office/word/2010/wordprocessingShape" mc:Ignorable="w14 w15 w16se wp14">
+<w:endnotes xmlns:wpc="http://schemas.microsoft.com/office/word/2010/wordprocessingCanvas" xmlns:cx="http://schemas.microsoft.com/office/drawing/2014/chartex" xmlns:cx1="http://schemas.microsoft.com/office/drawing/2015/9/8/chartex" xmlns:cx2="http://schemas.microsoft.com/office/drawing/2015/10/21/chartex" xmlns:cx3="http://schemas.microsoft.com/office/drawing/2016/5/9/chartex" xmlns:cx4="http://schemas.microsoft.com/office/drawing/2016/5/10/chartex" xmlns:cx5="http://schemas.microsoft.com/office/drawing/2016/5/11/chartex" xmlns:cx6="http://schemas.microsoft.com/office/drawing/2016/5/12/chartex" xmlns:cx7="http://schemas.microsoft.com/office/drawing/2016/5/13/chartex" xmlns:cx8="http://schemas.microsoft.com/office/drawing/2016/5/14/chartex" xmlns:mc="http://schemas.openxmlformats.org/markup-compatibility/2006" xmlns:aink="http://schemas.microsoft.com/office/drawing/2016/ink" xmlns:am3d="http://schemas.microsoft.com/office/drawing/2017/model3d" xmlns:o="urn:schemas-microsoft-com:office:office" xmlns:r="http://schemas.openxmlformats.org/officeDocument/2006/relationships" xmlns:m="http://schemas.openxmlformats.org/officeDocument/2006/math" xmlns:v="urn:schemas-microsoft-com:vml" xmlns:wp14="http://schemas.microsoft.com/office/word/2010/wordprocessingDrawing" xmlns:wp="http://schemas.openxmlformats.org/drawingml/2006/wordprocessingDrawing" xmlns:w10="urn:schemas-microsoft-com:office:word" xmlns:w="http://schemas.openxmlformats.org/wordprocessingml/2006/main" xmlns:w14="http://schemas.microsoft.com/office/word/2010/wordml" xmlns:w15="http://schemas.microsoft.com/office/word/2012/wordml" xmlns:w16cex="http://schemas.microsoft.com/office/word/2018/wordml/cex" xmlns:w16cid="http://schemas.microsoft.com/office/word/2016/wordml/cid" xmlns:w16="http://schemas.microsoft.com/office/word/2018/wordml" xmlns:w16se="http://schemas.microsoft.com/office/word/2015/wordml/symex" xmlns:wpg="http://schemas.microsoft.com/office/word/2010/wordprocessingGroup" xmlns:wpi="http://schemas.microsoft.com/office/word/2010/wordprocessingInk" xmlns:wne="http://schemas.microsoft.com/office/word/2006/wordml" xmlns:wps="http://schemas.microsoft.com/office/word/2010/wordprocessingShape" mc:Ignorable="w14 w15 w16se w16cid w16 w16cex wp14">
   <w:endnote w:type="separator" w:id="-1">
     <w:p>
       <w:pPr>
@@ -99,7 +1148,7 @@
 </file>
 
 <file path=word/footer1.xml><?xml version="1.0" encoding="utf-8"?>
-<w:ftr xmlns:wpc="http://schemas.microsoft.com/office/word/2010/wordprocessingCanvas" xmlns:cx="http://schemas.microsoft.com/office/drawing/2014/chartex" xmlns:cx1="http://schemas.microsoft.com/office/drawing/2015/9/8/chartex" xmlns:mc="http://schemas.openxmlformats.org/markup-compatibility/2006" xmlns:o="urn:schemas-microsoft-com:office:office" xmlns:r="http://schemas.openxmlformats.org/officeDocument/2006/relationships" xmlns:m="http://schemas.openxmlformats.org/officeDocument/2006/math" xmlns:v="urn:schemas-microsoft-com:vml" xmlns:wp14="http://schemas.microsoft.com/office/word/2010/wordprocessingDrawing" xmlns:wp="http://schemas.openxmlformats.org/drawingml/2006/wordprocessingDrawing" xmlns:w10="urn:schemas-microsoft-com:office:word" xmlns:w="http://schemas.openxmlformats.org/wordprocessingml/2006/main" xmlns:w14="http://schemas.microsoft.com/office/word/2010/wordml" xmlns:w15="http://schemas.microsoft.com/office/word/2012/wordml" xmlns:w16se="http://schemas.microsoft.com/office/word/2015/wordml/symex" xmlns:wpg="http://schemas.microsoft.com/office/word/2010/wordprocessingGroup" xmlns:wpi="http://schemas.microsoft.com/office/word/2010/wordprocessingInk" xmlns:wne="http://schemas.microsoft.com/office/word/2006/wordml" xmlns:wps="http://schemas.microsoft.com/office/word/2010/wordprocessingShape" mc:Ignorable="w14 w15 w16se wp14">
+<w:ftr xmlns:wpc="http://schemas.microsoft.com/office/word/2010/wordprocessingCanvas" xmlns:cx="http://schemas.microsoft.com/office/drawing/2014/chartex" xmlns:cx1="http://schemas.microsoft.com/office/drawing/2015/9/8/chartex" xmlns:cx2="http://schemas.microsoft.com/office/drawing/2015/10/21/chartex" xmlns:cx3="http://schemas.microsoft.com/office/drawing/2016/5/9/chartex" xmlns:cx4="http://schemas.microsoft.com/office/drawing/2016/5/10/chartex" xmlns:cx5="http://schemas.microsoft.com/office/drawing/2016/5/11/chartex" xmlns:cx6="http://schemas.microsoft.com/office/drawing/2016/5/12/chartex" xmlns:cx7="http://schemas.microsoft.com/office/drawing/2016/5/13/chartex" xmlns:cx8="http://schemas.microsoft.com/office/drawing/2016/5/14/chartex" xmlns:mc="http://schemas.openxmlformats.org/markup-compatibility/2006" xmlns:aink="http://schemas.microsoft.com/office/drawing/2016/ink" xmlns:am3d="http://schemas.microsoft.com/office/drawing/2017/model3d" xmlns:o="urn:schemas-microsoft-com:office:office" xmlns:r="http://schemas.openxmlformats.org/officeDocument/2006/relationships" xmlns:m="http://schemas.openxmlformats.org/officeDocument/2006/math" xmlns:v="urn:schemas-microsoft-com:vml" xmlns:wp14="http://schemas.microsoft.com/office/word/2010/wordprocessingDrawing" xmlns:wp="http://schemas.openxmlformats.org/drawingml/2006/wordprocessingDrawing" xmlns:w10="urn:schemas-microsoft-com:office:word" xmlns:w="http://schemas.openxmlformats.org/wordprocessingml/2006/main" xmlns:w14="http://schemas.microsoft.com/office/word/2010/wordml" xmlns:w15="http://schemas.microsoft.com/office/word/2012/wordml" xmlns:w16cex="http://schemas.microsoft.com/office/word/2018/wordml/cex" xmlns:w16cid="http://schemas.microsoft.com/office/word/2016/wordml/cid" xmlns:w16="http://schemas.microsoft.com/office/word/2018/wordml" xmlns:w16se="http://schemas.microsoft.com/office/word/2015/wordml/symex" xmlns:wpg="http://schemas.microsoft.com/office/word/2010/wordprocessingGroup" xmlns:wpi="http://schemas.microsoft.com/office/word/2010/wordprocessingInk" xmlns:wne="http://schemas.microsoft.com/office/word/2006/wordml" xmlns:wps="http://schemas.microsoft.com/office/word/2010/wordprocessingShape" mc:Ignorable="w14 w15 w16se w16cid w16 w16cex wp14">
   <w:p>
     <w:pPr>
       <w:jc w:val="right"/>
@@ -161,14 +1210,14 @@
   </w:p>
   <w:p>
     <w:pPr>
-      <w:pStyle w:val="Stopka"/>
+      <w:pStyle w:val="Footer"/>
     </w:pPr>
   </w:p>
 </w:ftr>
 </file>
 
 <file path=word/footnotes.xml><?xml version="1.0" encoding="utf-8"?>
-<w:footnotes xmlns:wpc="http://schemas.microsoft.com/office/word/2010/wordprocessingCanvas" xmlns:cx="http://schemas.microsoft.com/office/drawing/2014/chartex" xmlns:cx1="http://schemas.microsoft.com/office/drawing/2015/9/8/chartex" xmlns:mc="http://schemas.openxmlformats.org/markup-compatibility/2006" xmlns:o="urn:schemas-microsoft-com:office:office" xmlns:r="http://schemas.openxmlformats.org/officeDocument/2006/relationships" xmlns:m="http://schemas.openxmlformats.org/officeDocument/2006/math" xmlns:v="urn:schemas-microsoft-com:vml" xmlns:wp14="http://schemas.microsoft.com/office/word/2010/wordprocessingDrawing" xmlns:wp="http://schemas.openxmlformats.org/drawingml/2006/wordprocessingDrawing" xmlns:w10="urn:schemas-microsoft-com:office:word" xmlns:w="http://schemas.openxmlformats.org/wordprocessingml/2006/main" xmlns:w14="http://schemas.microsoft.com/office/word/2010/wordml" xmlns:w15="http://schemas.microsoft.com/office/word/2012/wordml" xmlns:w16se="http://schemas.microsoft.com/office/word/2015/wordml/symex" xmlns:wpg="http://schemas.microsoft.com/office/word/2010/wordprocessingGroup" xmlns:wpi="http://schemas.microsoft.com/office/word/2010/wordprocessingInk" xmlns:wne="http://schemas.microsoft.com/office/word/2006/wordml" xmlns:wps="http://schemas.microsoft.com/office/word/2010/wordprocessingShape" mc:Ignorable="w14 w15 w16se wp14">
+<w:footnotes xmlns:wpc="http://schemas.microsoft.com/office/word/2010/wordprocessingCanvas" xmlns:cx="http://schemas.microsoft.com/office/drawing/2014/chartex" xmlns:cx1="http://schemas.microsoft.com/office/drawing/2015/9/8/chartex" xmlns:cx2="http://schemas.microsoft.com/office/drawing/2015/10/21/chartex" xmlns:cx3="http://schemas.microsoft.com/office/drawing/2016/5/9/chartex" xmlns:cx4="http://schemas.microsoft.com/office/drawing/2016/5/10/chartex" xmlns:cx5="http://schemas.microsoft.com/office/drawing/2016/5/11/chartex" xmlns:cx6="http://schemas.microsoft.com/office/drawing/2016/5/12/chartex" xmlns:cx7="http://schemas.microsoft.com/office/drawing/2016/5/13/chartex" xmlns:cx8="http://schemas.microsoft.com/office/drawing/2016/5/14/chartex" xmlns:mc="http://schemas.openxmlformats.org/markup-compatibility/2006" xmlns:aink="http://schemas.microsoft.com/office/drawing/2016/ink" xmlns:am3d="http://schemas.microsoft.com/office/drawing/2017/model3d" xmlns:o="urn:schemas-microsoft-com:office:office" xmlns:r="http://schemas.openxmlformats.org/officeDocument/2006/relationships" xmlns:m="http://schemas.openxmlformats.org/officeDocument/2006/math" xmlns:v="urn:schemas-microsoft-com:vml" xmlns:wp14="http://schemas.microsoft.com/office/word/2010/wordprocessingDrawing" xmlns:wp="http://schemas.openxmlformats.org/drawingml/2006/wordprocessingDrawing" xmlns:w10="urn:schemas-microsoft-com:office:word" xmlns:w="http://schemas.openxmlformats.org/wordprocessingml/2006/main" xmlns:w14="http://schemas.microsoft.com/office/word/2010/wordml" xmlns:w15="http://schemas.microsoft.com/office/word/2012/wordml" xmlns:w16cex="http://schemas.microsoft.com/office/word/2018/wordml/cex" xmlns:w16cid="http://schemas.microsoft.com/office/word/2016/wordml/cid" xmlns:w16="http://schemas.microsoft.com/office/word/2018/wordml" xmlns:w16se="http://schemas.microsoft.com/office/word/2015/wordml/symex" xmlns:wpg="http://schemas.microsoft.com/office/word/2010/wordprocessingGroup" xmlns:wpi="http://schemas.microsoft.com/office/word/2010/wordprocessingInk" xmlns:wne="http://schemas.microsoft.com/office/word/2006/wordml" xmlns:wps="http://schemas.microsoft.com/office/word/2010/wordprocessingShape" mc:Ignorable="w14 w15 w16se w16cid w16 w16cex wp14">
   <w:footnote w:type="separator" w:id="-1">
     <w:p>
       <w:pPr>
@@ -189,11 +1238,158 @@
       </w:r>
     </w:p>
   </w:footnote>
+  <w:footnote w:id="1">
+    <w:p>
+      <w:pPr>
+        <w:pStyle w:val="FootnoteText"/>
+        <w:rPr>
+          <w:rFonts w:ascii="Times New Roman" w:hAnsi="Times New Roman" w:cs="Times New Roman"/>
+          <w:sz w:val="16"/>
+          <w:szCs w:val="16"/>
+        </w:rPr>
+      </w:pPr>
+      <w:r>
+        <w:rPr>
+          <w:rStyle w:val="FootnoteReference"/>
+          <w:rFonts w:ascii="Times New Roman" w:hAnsi="Times New Roman" w:cs="Times New Roman"/>
+          <w:sz w:val="16"/>
+          <w:szCs w:val="16"/>
+        </w:rPr>
+        <w:footnoteRef/>
+      </w:r>
+      <w:r>
+        <w:rPr>
+          <w:rFonts w:ascii="Times New Roman" w:hAnsi="Times New Roman" w:cs="Times New Roman"/>
+          <w:sz w:val="16"/>
+          <w:szCs w:val="16"/>
+        </w:rPr>
+        <w:t xml:space="preserve"> KOMPONENT OWOCOWO-WARZYWNY</w:t>
+      </w:r>
+    </w:p>
+  </w:footnote>
+  <w:footnote w:id="2">
+    <w:p>
+      <w:pPr>
+        <w:pStyle w:val="FootnoteText"/>
+        <w:rPr>
+          <w:rFonts w:ascii="Times New Roman" w:hAnsi="Times New Roman" w:cs="Times New Roman"/>
+          <w:sz w:val="16"/>
+          <w:szCs w:val="16"/>
+        </w:rPr>
+      </w:pPr>
+      <w:r>
+        <w:rPr>
+          <w:rStyle w:val="FootnoteReference"/>
+          <w:rFonts w:ascii="Times New Roman" w:hAnsi="Times New Roman" w:cs="Times New Roman"/>
+          <w:sz w:val="16"/>
+          <w:szCs w:val="16"/>
+        </w:rPr>
+        <w:footnoteRef/>
+      </w:r>
+      <w:r>
+        <w:rPr>
+          <w:rFonts w:ascii="Times New Roman" w:hAnsi="Times New Roman" w:cs="Times New Roman"/>
+          <w:sz w:val="16"/>
+          <w:szCs w:val="16"/>
+        </w:rPr>
+        <w:t xml:space="preserve"> KOMPONENT MLECZNY</w:t>
+      </w:r>
+    </w:p>
+    <w:p>
+      <w:pPr>
+        <w:pStyle w:val="FootnoteText"/>
+        <w:rPr>
+          <w:rFonts w:ascii="Times New Roman" w:hAnsi="Times New Roman" w:cs="Times New Roman"/>
+          <w:sz w:val="16"/>
+          <w:szCs w:val="16"/>
+        </w:rPr>
+      </w:pPr>
+      <w:r>
+        <w:rPr>
+          <w:rFonts w:ascii="Times New Roman" w:hAnsi="Times New Roman" w:cs="Times New Roman"/>
+          <w:sz w:val="16"/>
+          <w:szCs w:val="16"/>
+        </w:rPr>
+        <w:t xml:space="preserve">* </w:t>
+      </w:r>
+      <w:r>
+        <w:rPr>
+          <w:rFonts w:ascii="Times New Roman" w:hAnsi="Times New Roman" w:cs="Times New Roman"/>
+          <w:sz w:val="16"/>
+          <w:szCs w:val="16"/>
+        </w:rPr>
+        <w:t>OKRES OBOWIĄZYWANIA ZMIAN</w:t>
+      </w:r>
+    </w:p>
+    <w:p>
+      <w:pPr>
+        <w:pStyle w:val="FootnoteText"/>
+      </w:pPr>
+      <w:r>
+        <w:rPr>
+          <w:rFonts w:ascii="Times New Roman" w:hAnsi="Times New Roman" w:cs="Times New Roman"/>
+          <w:sz w:val="16"/>
+          <w:szCs w:val="16"/>
+        </w:rPr>
+        <w:t>**</w:t>
+      </w:r>
+      <w:r>
+        <w:rPr>
+          <w:rFonts w:ascii="Times New Roman" w:hAnsi="Times New Roman" w:cs="Times New Roman"/>
+          <w:sz w:val="16"/>
+          <w:szCs w:val="16"/>
+        </w:rPr>
+        <w:t xml:space="preserve"> </w:t>
+      </w:r>
+      <w:r>
+        <w:rPr>
+          <w:rFonts w:ascii="Times New Roman" w:hAnsi="Times New Roman" w:cs="Times New Roman"/>
+          <w:sz w:val="16"/>
+          <w:szCs w:val="16"/>
+        </w:rPr>
+        <w:t>Aneks,</w:t>
+      </w:r>
+      <w:r>
+        <w:rPr>
+          <w:rFonts w:ascii="Times New Roman" w:hAnsi="Times New Roman" w:cs="Times New Roman"/>
+          <w:sz w:val="16"/>
+          <w:szCs w:val="16"/>
+        </w:rPr>
+        <w:t xml:space="preserve"> </w:t>
+      </w:r>
+      <w:r>
+        <w:rPr>
+          <w:rFonts w:ascii="Times New Roman" w:hAnsi="Times New Roman" w:cs="Times New Roman"/>
+          <w:sz w:val="16"/>
+          <w:szCs w:val="16"/>
+        </w:rPr>
+        <w:t xml:space="preserve">Kwarantanna, </w:t>
+      </w:r>
+      <w:proofErr w:type="spellStart"/>
+      <w:r>
+        <w:rPr>
+          <w:rFonts w:ascii="Times New Roman" w:hAnsi="Times New Roman" w:cs="Times New Roman"/>
+          <w:sz w:val="16"/>
+          <w:szCs w:val="16"/>
+        </w:rPr>
+        <w:t>L</w:t>
+      </w:r>
+      <w:r>
+        <w:rPr>
+          <w:rFonts w:ascii="Times New Roman" w:hAnsi="Times New Roman" w:cs="Times New Roman"/>
+          <w:sz w:val="16"/>
+          <w:szCs w:val="16"/>
+        </w:rPr>
+        <w:t>ockdown</w:t>
+      </w:r>
+      <w:proofErr w:type="spellEnd"/>
+    </w:p>
+  </w:footnote>
 </w:footnotes>
 </file>
 
 <file path=word/styles.xml><?xml version="1.0" encoding="utf-8"?>
-<w:styles xmlns:mc="http://schemas.openxmlformats.org/markup-compatibility/2006" xmlns:r="http://schemas.openxmlformats.org/officeDocument/2006/relationships" xmlns:w="http://schemas.openxmlformats.org/wordprocessingml/2006/main" xmlns:w14="http://schemas.microsoft.com/office/word/2010/wordml" xmlns:w15="http://schemas.microsoft.com/office/word/2012/wordml" xmlns:w16se="http://schemas.microsoft.com/office/word/2015/wordml/symex" mc:Ignorable="w14 w15 w16se">
+<w:styles xmlns:mc="http://schemas.openxmlformats.org/markup-compatibility/2006" xmlns:r="http://schemas.openxmlformats.org/officeDocument/2006/relationships" xmlns:w="http://schemas.openxmlformats.org/wordprocessingml/2006/main" xmlns:w14="http://schemas.microsoft.com/office/word/2010/wordml" xmlns:w15="http://schemas.microsoft.com/office/word/2012/wordml" xmlns:w16cex="http://schemas.microsoft.com/office/word/2018/wordml/cex" xmlns:w16cid="http://schemas.microsoft.com/office/word/2016/wordml/cid" xmlns:w16="http://schemas.microsoft.com/office/word/2018/wordml" xmlns:w16se="http://schemas.microsoft.com/office/word/2015/wordml/symex" mc:Ignorable="w14 w15 w16se w16cid w16 w16cex">
   <w:docDefaults>
     <w:rPrDefault>
       <w:rPr>
@@ -209,7 +1405,7 @@
       </w:pPr>
     </w:pPrDefault>
   </w:docDefaults>
-  <w:latentStyles w:defLockedState="0" w:defUIPriority="99" w:defSemiHidden="0" w:defUnhideWhenUsed="0" w:defQFormat="0" w:count="371">
+  <w:latentStyles w:defLockedState="0" w:defUIPriority="99" w:defSemiHidden="0" w:defUnhideWhenUsed="0" w:defQFormat="0" w:count="376">
     <w:lsdException w:name="Normal" w:uiPriority="0" w:qFormat="1"/>
     <w:lsdException w:name="heading 1" w:uiPriority="9" w:qFormat="1"/>
     <w:lsdException w:name="heading 2" w:semiHidden="1" w:uiPriority="9" w:unhideWhenUsed="1" w:qFormat="1"/>
@@ -581,18 +1777,23 @@
     <w:lsdException w:name="List Table 5 Dark Accent 6" w:uiPriority="50"/>
     <w:lsdException w:name="List Table 6 Colorful Accent 6" w:uiPriority="51"/>
     <w:lsdException w:name="List Table 7 Colorful Accent 6" w:uiPriority="52"/>
+    <w:lsdException w:name="Mention" w:semiHidden="1" w:unhideWhenUsed="1"/>
+    <w:lsdException w:name="Smart Hyperlink" w:semiHidden="1" w:unhideWhenUsed="1"/>
+    <w:lsdException w:name="Hashtag" w:semiHidden="1" w:unhideWhenUsed="1"/>
+    <w:lsdException w:name="Unresolved Mention" w:semiHidden="1" w:unhideWhenUsed="1"/>
+    <w:lsdException w:name="Smart Link" w:semiHidden="1" w:unhideWhenUsed="1"/>
   </w:latentStyles>
-  <w:style w:type="paragraph" w:default="1" w:styleId="Normalny">
+  <w:style w:type="paragraph" w:default="1" w:styleId="Normal">
     <w:name w:val="Normal"/>
     <w:qFormat/>
   </w:style>
-  <w:style w:type="character" w:default="1" w:styleId="Domylnaczcionkaakapitu">
+  <w:style w:type="character" w:default="1" w:styleId="DefaultParagraphFont">
     <w:name w:val="Default Paragraph Font"/>
     <w:uiPriority w:val="1"/>
     <w:semiHidden/>
     <w:unhideWhenUsed/>
   </w:style>
-  <w:style w:type="table" w:default="1" w:styleId="Standardowy">
+  <w:style w:type="table" w:default="1" w:styleId="TableNormal">
     <w:name w:val="Normal Table"/>
     <w:uiPriority w:val="99"/>
     <w:semiHidden/>
@@ -607,16 +1808,16 @@
       </w:tblCellMar>
     </w:tblPr>
   </w:style>
-  <w:style w:type="numbering" w:default="1" w:styleId="Bezlisty">
+  <w:style w:type="numbering" w:default="1" w:styleId="NoList">
     <w:name w:val="No List"/>
     <w:uiPriority w:val="99"/>
     <w:semiHidden/>
     <w:unhideWhenUsed/>
   </w:style>
-  <w:style w:type="paragraph" w:styleId="Nagwek">
+  <w:style w:type="paragraph" w:styleId="Header">
     <w:name w:val="header"/>
-    <w:basedOn w:val="Normalny"/>
-    <w:link w:val="NagwekZnak"/>
+    <w:basedOn w:val="Normal"/>
+    <w:link w:val="HeaderChar"/>
     <w:uiPriority w:val="99"/>
     <w:unhideWhenUsed/>
     <w:rsid w:val="008F71F4"/>
@@ -628,17 +1829,17 @@
       <w:spacing w:after="0" w:line="240" w:lineRule="auto"/>
     </w:pPr>
   </w:style>
-  <w:style w:type="character" w:customStyle="1" w:styleId="NagwekZnak">
-    <w:name w:val="Nagłówek Znak"/>
-    <w:basedOn w:val="Domylnaczcionkaakapitu"/>
-    <w:link w:val="Nagwek"/>
+  <w:style w:type="character" w:customStyle="1" w:styleId="HeaderChar">
+    <w:name w:val="Header Char"/>
+    <w:basedOn w:val="DefaultParagraphFont"/>
+    <w:link w:val="Header"/>
     <w:uiPriority w:val="99"/>
     <w:rsid w:val="008F71F4"/>
   </w:style>
-  <w:style w:type="paragraph" w:styleId="Stopka">
+  <w:style w:type="paragraph" w:styleId="Footer">
     <w:name w:val="footer"/>
-    <w:basedOn w:val="Normalny"/>
-    <w:link w:val="StopkaZnak"/>
+    <w:basedOn w:val="Normal"/>
+    <w:link w:val="FooterChar"/>
     <w:uiPriority w:val="99"/>
     <w:unhideWhenUsed/>
     <w:rsid w:val="008F71F4"/>
@@ -650,16 +1851,16 @@
       <w:spacing w:after="0" w:line="240" w:lineRule="auto"/>
     </w:pPr>
   </w:style>
-  <w:style w:type="character" w:customStyle="1" w:styleId="StopkaZnak">
-    <w:name w:val="Stopka Znak"/>
-    <w:basedOn w:val="Domylnaczcionkaakapitu"/>
-    <w:link w:val="Stopka"/>
+  <w:style w:type="character" w:customStyle="1" w:styleId="FooterChar">
+    <w:name w:val="Footer Char"/>
+    <w:basedOn w:val="DefaultParagraphFont"/>
+    <w:link w:val="Footer"/>
     <w:uiPriority w:val="99"/>
     <w:rsid w:val="008F71F4"/>
   </w:style>
-  <w:style w:type="table" w:styleId="Tabela-Siatka">
+  <w:style w:type="table" w:styleId="TableGrid">
     <w:name w:val="Table Grid"/>
-    <w:basedOn w:val="Standardowy"/>
+    <w:basedOn w:val="TableNormal"/>
     <w:uiPriority w:val="39"/>
     <w:rsid w:val="008F71F4"/>
     <w:pPr>
@@ -676,10 +1877,10 @@
       </w:tblBorders>
     </w:tblPr>
   </w:style>
-  <w:style w:type="paragraph" w:styleId="Tekstprzypisudolnego">
+  <w:style w:type="paragraph" w:styleId="FootnoteText">
     <w:name w:val="footnote text"/>
-    <w:basedOn w:val="Normalny"/>
-    <w:link w:val="TekstprzypisudolnegoZnak"/>
+    <w:basedOn w:val="Normal"/>
+    <w:link w:val="FootnoteTextChar"/>
     <w:uiPriority w:val="99"/>
     <w:semiHidden/>
     <w:unhideWhenUsed/>
@@ -692,10 +1893,10 @@
       <w:szCs w:val="20"/>
     </w:rPr>
   </w:style>
-  <w:style w:type="character" w:customStyle="1" w:styleId="TekstprzypisudolnegoZnak">
-    <w:name w:val="Tekst przypisu dolnego Znak"/>
-    <w:basedOn w:val="Domylnaczcionkaakapitu"/>
-    <w:link w:val="Tekstprzypisudolnego"/>
+  <w:style w:type="character" w:customStyle="1" w:styleId="FootnoteTextChar">
+    <w:name w:val="Footnote Text Char"/>
+    <w:basedOn w:val="DefaultParagraphFont"/>
+    <w:link w:val="FootnoteText"/>
     <w:uiPriority w:val="99"/>
     <w:semiHidden/>
     <w:rsid w:val="006A2C73"/>
@@ -704,9 +1905,9 @@
       <w:szCs w:val="20"/>
     </w:rPr>
   </w:style>
-  <w:style w:type="character" w:styleId="Odwoanieprzypisudolnego">
+  <w:style w:type="character" w:styleId="FootnoteReference">
     <w:name w:val="footnote reference"/>
-    <w:basedOn w:val="Domylnaczcionkaakapitu"/>
+    <w:basedOn w:val="DefaultParagraphFont"/>
     <w:uiPriority w:val="99"/>
     <w:semiHidden/>
     <w:unhideWhenUsed/>
@@ -984,7 +2185,7 @@
 </file>
 
 <file path=customXml/itemProps1.xml><?xml version="1.0" encoding="utf-8"?>
-<ds:datastoreItem xmlns:ds="http://schemas.openxmlformats.org/officeDocument/2006/customXml" ds:itemID="{7C66E13B-C9B4-4721-855A-43281ED140AA}">
+<ds:datastoreItem xmlns:ds="http://schemas.openxmlformats.org/officeDocument/2006/customXml" ds:itemID="{294BEC4D-8973-4368-A64A-699FD8A377B7}">
   <ds:schemaRefs>
     <ds:schemaRef ds:uri="http://schemas.openxmlformats.org/officeDocument/2006/bibliography"/>
   </ds:schemaRefs>

</xml_diff>